<commit_message>
Issue #95: Adding ability to specify custom service name/have multiple Redis service instances running.(Forgive the whitespace changes in Win32_Service.cpp. My editor was set to keep tabs when I wrote the code originally. Tabs are gone now.)
</commit_message>
<xml_diff>
--- a/msvs/setups/documentation/RedisService.docx
+++ b/msvs/setups/documentation/RedisService.docx
@@ -15,165 +15,125 @@
         </w:rPr>
         <w:t>Running Redis as a Service</w:t>
       </w:r>
-    </w:p>
-    <w:p>
-      <w:pPr>
-        <w:spacing w:after="200" w:line="276" w:lineRule="auto"/>
-        <w:rPr>
-          <w:rFonts w:ascii="Calibri" w:eastAsia="Calibri" w:hAnsi="Calibri" w:cs="Calibri"/>
-        </w:rPr>
-      </w:pPr>
-      <w:r>
-        <w:rPr>
-          <w:rFonts w:ascii="Calibri" w:eastAsia="Calibri" w:hAnsi="Calibri" w:cs="Calibri"/>
-        </w:rPr>
-        <w:t xml:space="preserve">In order to better integrate with the Windows Services model, new command line arguments have been introduced to </w:t>
-      </w:r>
-      <w:proofErr w:type="gramStart"/>
-      <w:r>
-        <w:rPr>
-          <w:rFonts w:ascii="Calibri" w:eastAsia="Calibri" w:hAnsi="Calibri" w:cs="Calibri"/>
-        </w:rPr>
-        <w:t>Redis</w:t>
-      </w:r>
-      <w:proofErr w:type="gramEnd"/>
-      <w:r>
-        <w:rPr>
-          <w:rFonts w:ascii="Calibri" w:eastAsia="Calibri" w:hAnsi="Calibri" w:cs="Calibri"/>
-        </w:rPr>
-        <w:t>. Since Service Configuration in Windows requires administrative privileges, these commands will only work from an elevated command prompt.</w:t>
-      </w:r>
-    </w:p>
-    <w:p>
-      <w:pPr>
-        <w:pStyle w:val="Heading2"/>
-        <w:rPr>
-          <w:rFonts w:eastAsia="Calibri"/>
-        </w:rPr>
-      </w:pPr>
-    </w:p>
-    <w:p>
-      <w:pPr>
-        <w:pStyle w:val="Heading2"/>
-        <w:rPr>
-          <w:rFonts w:eastAsia="Calibri"/>
-        </w:rPr>
-      </w:pPr>
-      <w:r>
-        <w:rPr>
-          <w:rFonts w:eastAsia="Calibri"/>
-        </w:rPr>
-        <w:t>Installing the Service</w:t>
-      </w:r>
-    </w:p>
-    <w:p>
-      <w:pPr>
-        <w:rPr>
-          <w:i/>
-          <w:color w:val="385623" w:themeColor="accent6" w:themeShade="80"/>
-          <w:highlight w:val="white"/>
-        </w:rPr>
-      </w:pPr>
-      <w:r>
-        <w:rPr>
-          <w:i/>
-          <w:color w:val="385623" w:themeColor="accent6" w:themeShade="80"/>
-          <w:highlight w:val="white"/>
-        </w:rPr>
-        <w:t>--service-install</w:t>
-      </w:r>
-    </w:p>
-    <w:p>
-      <w:pPr>
-        <w:rPr>
-          <w:color w:val="000000" w:themeColor="text1"/>
-          <w:highlight w:val="white"/>
-        </w:rPr>
-      </w:pPr>
-      <w:r>
-        <w:rPr>
-          <w:color w:val="000000" w:themeColor="text1"/>
-          <w:highlight w:val="white"/>
-        </w:rPr>
-        <w:t xml:space="preserve">This must be the first argument on the </w:t>
-      </w:r>
-      <w:proofErr w:type="spellStart"/>
-      <w:r>
-        <w:rPr>
-          <w:color w:val="000000" w:themeColor="text1"/>
-          <w:highlight w:val="white"/>
-        </w:rPr>
-        <w:t>redis</w:t>
-      </w:r>
-      <w:proofErr w:type="spellEnd"/>
-      <w:r>
-        <w:rPr>
-          <w:color w:val="000000" w:themeColor="text1"/>
-          <w:highlight w:val="white"/>
-        </w:rPr>
-        <w:t xml:space="preserve">-server command line. Arguments after this are passed in the order they occur to </w:t>
-      </w:r>
-      <w:proofErr w:type="gramStart"/>
-      <w:r>
-        <w:rPr>
-          <w:color w:val="000000" w:themeColor="text1"/>
-          <w:highlight w:val="white"/>
-        </w:rPr>
-        <w:t>R</w:t>
-      </w:r>
-      <w:r>
-        <w:rPr>
-          <w:color w:val="000000" w:themeColor="text1"/>
-          <w:highlight w:val="white"/>
-        </w:rPr>
-        <w:t>edis</w:t>
-      </w:r>
-      <w:proofErr w:type="gramEnd"/>
-      <w:r>
-        <w:rPr>
-          <w:color w:val="000000" w:themeColor="text1"/>
-          <w:highlight w:val="white"/>
-        </w:rPr>
-        <w:t xml:space="preserve"> when the</w:t>
-      </w:r>
-      <w:r>
-        <w:rPr>
-          <w:color w:val="000000" w:themeColor="text1"/>
-          <w:highlight w:val="white"/>
-        </w:rPr>
-        <w:t xml:space="preserve"> </w:t>
-      </w:r>
-      <w:r>
-        <w:rPr>
-          <w:color w:val="000000" w:themeColor="text1"/>
-          <w:highlight w:val="white"/>
-        </w:rPr>
-        <w:t xml:space="preserve">service is launched. The service will be configured as </w:t>
-      </w:r>
-      <w:proofErr w:type="spellStart"/>
-      <w:r>
-        <w:rPr>
-          <w:color w:val="000000" w:themeColor="text1"/>
-          <w:highlight w:val="white"/>
-        </w:rPr>
-        <w:t>Autostart</w:t>
-      </w:r>
-      <w:proofErr w:type="spellEnd"/>
-      <w:r>
-        <w:rPr>
-          <w:color w:val="000000" w:themeColor="text1"/>
-          <w:highlight w:val="white"/>
-        </w:rPr>
-        <w:t xml:space="preserve"> and will be launched as "NT AUTH</w:t>
-      </w:r>
       <w:bookmarkStart w:id="0" w:name="_GoBack"/>
       <w:bookmarkEnd w:id="0"/>
-      <w:r>
-        <w:rPr>
-          <w:color w:val="000000" w:themeColor="text1"/>
-          <w:highlight w:val="white"/>
-        </w:rPr>
-        <w:t>ORITY\</w:t>
+    </w:p>
+    <w:p>
+      <w:pPr>
+        <w:spacing w:after="200" w:line="276" w:lineRule="auto"/>
+        <w:rPr>
+          <w:rFonts w:ascii="Calibri" w:eastAsia="Calibri" w:hAnsi="Calibri" w:cs="Calibri"/>
+        </w:rPr>
+      </w:pPr>
+      <w:r>
+        <w:rPr>
+          <w:rFonts w:ascii="Calibri" w:eastAsia="Calibri" w:hAnsi="Calibri" w:cs="Calibri"/>
+        </w:rPr>
+        <w:t xml:space="preserve">In order to better integrate with the Windows Services model, new command line arguments have been introduced to </w:t>
+      </w:r>
+      <w:proofErr w:type="gramStart"/>
+      <w:r>
+        <w:rPr>
+          <w:rFonts w:ascii="Calibri" w:eastAsia="Calibri" w:hAnsi="Calibri" w:cs="Calibri"/>
+        </w:rPr>
+        <w:t>Redis</w:t>
+      </w:r>
+      <w:proofErr w:type="gramEnd"/>
+      <w:r>
+        <w:rPr>
+          <w:rFonts w:ascii="Calibri" w:eastAsia="Calibri" w:hAnsi="Calibri" w:cs="Calibri"/>
+        </w:rPr>
+        <w:t xml:space="preserve">. </w:t>
+      </w:r>
+      <w:r>
+        <w:rPr>
+          <w:rFonts w:ascii="Calibri" w:eastAsia="Calibri" w:hAnsi="Calibri" w:cs="Calibri"/>
+        </w:rPr>
+        <w:t xml:space="preserve">These service arguments require an elevated user context in order to connect to the service control manager. If these commands are invoked from a non-elevated context, Redis will attempt to create an elevated context in which to execute these commands. This will cause a User Account Control </w:t>
+      </w:r>
+      <w:r>
+        <w:rPr>
+          <w:rFonts w:ascii="Calibri" w:eastAsia="Calibri" w:hAnsi="Calibri" w:cs="Calibri"/>
+        </w:rPr>
+        <w:t>d</w:t>
+      </w:r>
+      <w:r>
+        <w:rPr>
+          <w:rFonts w:ascii="Calibri" w:eastAsia="Calibri" w:hAnsi="Calibri" w:cs="Calibri"/>
+        </w:rPr>
+        <w:t xml:space="preserve">ialog to be displayed by </w:t>
+      </w:r>
+      <w:r>
+        <w:rPr>
+          <w:rFonts w:ascii="Calibri" w:eastAsia="Calibri" w:hAnsi="Calibri" w:cs="Calibri"/>
+        </w:rPr>
+        <w:t>W</w:t>
+      </w:r>
+      <w:r>
+        <w:rPr>
+          <w:rFonts w:ascii="Calibri" w:eastAsia="Calibri" w:hAnsi="Calibri" w:cs="Calibri"/>
+        </w:rPr>
+        <w:t>indows and may require</w:t>
+      </w:r>
+      <w:r>
+        <w:rPr>
+          <w:rFonts w:ascii="Calibri" w:eastAsia="Calibri" w:hAnsi="Calibri" w:cs="Calibri"/>
+        </w:rPr>
+        <w:t xml:space="preserve"> Administrative user credentials in order to proceed.</w:t>
+      </w:r>
+    </w:p>
+    <w:p>
+      <w:pPr>
+        <w:pStyle w:val="Heading2"/>
+        <w:rPr>
+          <w:rFonts w:eastAsia="Calibri"/>
+        </w:rPr>
+      </w:pPr>
+    </w:p>
+    <w:p>
+      <w:pPr>
+        <w:pStyle w:val="Heading2"/>
+        <w:rPr>
+          <w:rFonts w:eastAsia="Calibri"/>
+        </w:rPr>
+      </w:pPr>
+      <w:r>
+        <w:rPr>
+          <w:rFonts w:eastAsia="Calibri"/>
+        </w:rPr>
+        <w:t>Installing the Service</w:t>
+      </w:r>
+    </w:p>
+    <w:p>
+      <w:pPr>
+        <w:rPr>
+          <w:i/>
+          <w:color w:val="385623" w:themeColor="accent6" w:themeShade="80"/>
+          <w:highlight w:val="white"/>
+        </w:rPr>
+      </w:pPr>
+      <w:r>
+        <w:rPr>
+          <w:i/>
+          <w:color w:val="385623" w:themeColor="accent6" w:themeShade="80"/>
+          <w:highlight w:val="white"/>
+        </w:rPr>
+        <w:t>--service-install</w:t>
+      </w:r>
+    </w:p>
+    <w:p>
+      <w:pPr>
+        <w:rPr>
+          <w:color w:val="000000" w:themeColor="text1"/>
+          <w:highlight w:val="white"/>
+        </w:rPr>
+      </w:pPr>
+      <w:r>
+        <w:rPr>
+          <w:color w:val="000000" w:themeColor="text1"/>
+          <w:highlight w:val="white"/>
+        </w:rPr>
+        <w:t xml:space="preserve">This must be the first argument on the </w:t>
       </w:r>
       <w:proofErr w:type="spellStart"/>
       <w:r>
@@ -181,6 +141,54 @@
           <w:color w:val="000000" w:themeColor="text1"/>
           <w:highlight w:val="white"/>
         </w:rPr>
+        <w:t>redis</w:t>
+      </w:r>
+      <w:proofErr w:type="spellEnd"/>
+      <w:r>
+        <w:rPr>
+          <w:color w:val="000000" w:themeColor="text1"/>
+          <w:highlight w:val="white"/>
+        </w:rPr>
+        <w:t xml:space="preserve">-server command line. Arguments after this are passed in the order they occur to </w:t>
+      </w:r>
+      <w:proofErr w:type="gramStart"/>
+      <w:r>
+        <w:rPr>
+          <w:color w:val="000000" w:themeColor="text1"/>
+          <w:highlight w:val="white"/>
+        </w:rPr>
+        <w:t>Redis</w:t>
+      </w:r>
+      <w:proofErr w:type="gramEnd"/>
+      <w:r>
+        <w:rPr>
+          <w:color w:val="000000" w:themeColor="text1"/>
+          <w:highlight w:val="white"/>
+        </w:rPr>
+        <w:t xml:space="preserve"> when the service is launched. The service will be configured as </w:t>
+      </w:r>
+      <w:proofErr w:type="spellStart"/>
+      <w:r>
+        <w:rPr>
+          <w:color w:val="000000" w:themeColor="text1"/>
+          <w:highlight w:val="white"/>
+        </w:rPr>
+        <w:t>Autostart</w:t>
+      </w:r>
+      <w:proofErr w:type="spellEnd"/>
+      <w:r>
+        <w:rPr>
+          <w:color w:val="000000" w:themeColor="text1"/>
+          <w:highlight w:val="white"/>
+        </w:rPr>
+        <w:t xml:space="preserve"> and will be launched as "NT AUTHORITY\</w:t>
+      </w:r>
+      <w:proofErr w:type="spellStart"/>
+      <w:r>
+        <w:rPr>
+          <w:color w:val="000000" w:themeColor="text1"/>
+          <w:highlight w:val="white"/>
+        </w:rPr>
         <w:t>NetworkService</w:t>
       </w:r>
       <w:proofErr w:type="spellEnd"/>
@@ -189,35 +197,7 @@
           <w:color w:val="000000" w:themeColor="text1"/>
           <w:highlight w:val="white"/>
         </w:rPr>
-        <w:t>". Upon successful</w:t>
-      </w:r>
-      <w:r>
-        <w:rPr>
-          <w:color w:val="000000" w:themeColor="text1"/>
-          <w:highlight w:val="white"/>
-        </w:rPr>
-        <w:t xml:space="preserve"> </w:t>
-      </w:r>
-      <w:r>
-        <w:rPr>
-          <w:color w:val="000000" w:themeColor="text1"/>
-          <w:highlight w:val="white"/>
-        </w:rPr>
-        <w:t xml:space="preserve">installation a success message will be displayed and </w:t>
-      </w:r>
-      <w:r>
-        <w:rPr>
-          <w:color w:val="000000" w:themeColor="text1"/>
-          <w:highlight w:val="white"/>
-        </w:rPr>
-        <w:t>R</w:t>
-      </w:r>
-      <w:r>
-        <w:rPr>
-          <w:color w:val="000000" w:themeColor="text1"/>
-          <w:highlight w:val="white"/>
-        </w:rPr>
-        <w:t>edis will exit.</w:t>
+        <w:t>". Upon successful installation a success message will be displayed and Redis will exit.</w:t>
       </w:r>
     </w:p>
     <w:p>
@@ -398,43 +378,7 @@
         <w:rPr>
           <w:highlight w:val="white"/>
         </w:rPr>
-        <w:t xml:space="preserve">This will remove the </w:t>
-      </w:r>
-      <w:r>
-        <w:rPr>
-          <w:highlight w:val="white"/>
-        </w:rPr>
-        <w:t>R</w:t>
-      </w:r>
-      <w:r>
-        <w:rPr>
-          <w:highlight w:val="white"/>
-        </w:rPr>
-        <w:t>edis service configuration information from the registry. Upon successful uninstallation a success message will be</w:t>
-      </w:r>
-      <w:r>
-        <w:rPr>
-          <w:highlight w:val="white"/>
-        </w:rPr>
-        <w:t xml:space="preserve"> </w:t>
-      </w:r>
-      <w:r>
-        <w:rPr>
-          <w:highlight w:val="white"/>
-        </w:rPr>
-        <w:t xml:space="preserve">displayed and </w:t>
-      </w:r>
-      <w:r>
-        <w:rPr>
-          <w:highlight w:val="white"/>
-        </w:rPr>
-        <w:t>R</w:t>
-      </w:r>
-      <w:r>
-        <w:rPr>
-          <w:highlight w:val="white"/>
-        </w:rPr>
-        <w:t>edis will exit.</w:t>
+        <w:t>This will remove the Redis service configuration information from the registry. Upon successful uninstallation a success message will be displayed and Redis will exit.</w:t>
       </w:r>
     </w:p>
     <w:p>
@@ -497,21 +441,7 @@
           <w:color w:val="385623" w:themeColor="accent6" w:themeShade="80"/>
           <w:highlight w:val="white"/>
         </w:rPr>
-        <w:t xml:space="preserve"> --service-</w:t>
-      </w:r>
-      <w:r>
-        <w:rPr>
-          <w:color w:val="385623" w:themeColor="accent6" w:themeShade="80"/>
-          <w:highlight w:val="white"/>
-        </w:rPr>
-        <w:t>un</w:t>
-      </w:r>
-      <w:r>
-        <w:rPr>
-          <w:color w:val="385623" w:themeColor="accent6" w:themeShade="80"/>
-          <w:highlight w:val="white"/>
-        </w:rPr>
-        <w:t>install</w:t>
+        <w:t xml:space="preserve"> --service-uninstall</w:t>
       </w:r>
     </w:p>
     <w:p>
@@ -550,15 +480,7 @@
           <w:color w:val="385623" w:themeColor="accent6" w:themeShade="80"/>
           <w:highlight w:val="white"/>
         </w:rPr>
-        <w:t>--service-</w:t>
-      </w:r>
-      <w:r>
-        <w:rPr>
-          <w:i/>
-          <w:color w:val="385623" w:themeColor="accent6" w:themeShade="80"/>
-          <w:highlight w:val="white"/>
-        </w:rPr>
-        <w:t>start</w:t>
+        <w:t>--service-start</w:t>
       </w:r>
     </w:p>
     <w:p>
@@ -621,14 +543,7 @@
           <w:color w:val="385623" w:themeColor="accent6" w:themeShade="80"/>
           <w:highlight w:val="white"/>
         </w:rPr>
-        <w:t xml:space="preserve"> --service-</w:t>
-      </w:r>
-      <w:r>
-        <w:rPr>
-          <w:color w:val="385623" w:themeColor="accent6" w:themeShade="80"/>
-          <w:highlight w:val="white"/>
-        </w:rPr>
-        <w:t>start</w:t>
+        <w:t xml:space="preserve"> --service-start</w:t>
       </w:r>
     </w:p>
     <w:p>
@@ -638,18 +553,11 @@
           <w:rFonts w:eastAsia="Calibri"/>
         </w:rPr>
       </w:pPr>
-    </w:p>
-    <w:p>
-      <w:pPr>
-        <w:pStyle w:val="Heading2"/>
+      <w:r>
         <w:rPr>
           <w:rFonts w:eastAsia="Calibri"/>
         </w:rPr>
-      </w:pPr>
-      <w:r>
-        <w:rPr>
-          <w:rFonts w:eastAsia="Calibri"/>
-        </w:rPr>
+        <w:lastRenderedPageBreak/>
         <w:t>Stopping the Service</w:t>
       </w:r>
     </w:p>
@@ -681,32 +589,7 @@
         <w:rPr>
           <w:highlight w:val="white"/>
         </w:rPr>
-        <w:lastRenderedPageBreak/>
-        <w:t xml:space="preserve">This will stop the </w:t>
-      </w:r>
-      <w:r>
-        <w:rPr>
-          <w:highlight w:val="white"/>
-        </w:rPr>
-        <w:t>R</w:t>
-      </w:r>
-      <w:r>
-        <w:rPr>
-          <w:highlight w:val="white"/>
-        </w:rPr>
-        <w:t xml:space="preserve">edis service. Upon successful termination a success message will be displayed and </w:t>
-      </w:r>
-      <w:r>
-        <w:rPr>
-          <w:highlight w:val="white"/>
-        </w:rPr>
-        <w:t>R</w:t>
-      </w:r>
-      <w:r>
-        <w:rPr>
-          <w:highlight w:val="white"/>
-        </w:rPr>
-        <w:t>edis will exit.</w:t>
+        <w:t>This will stop the Redis service. Upon successful termination a success message will be displayed and Redis will exit.</w:t>
       </w:r>
     </w:p>
     <w:p>
@@ -778,6 +661,577 @@
           <w:highlight w:val="white"/>
         </w:rPr>
         <w:t>stop</w:t>
+      </w:r>
+    </w:p>
+    <w:p/>
+    <w:p>
+      <w:pPr>
+        <w:pStyle w:val="Heading2"/>
+        <w:rPr>
+          <w:rFonts w:eastAsia="Calibri"/>
+        </w:rPr>
+      </w:pPr>
+      <w:r>
+        <w:rPr>
+          <w:rFonts w:eastAsia="Calibri"/>
+        </w:rPr>
+        <w:t>Naming</w:t>
+      </w:r>
+      <w:r>
+        <w:rPr>
+          <w:rFonts w:eastAsia="Calibri"/>
+        </w:rPr>
+        <w:t xml:space="preserve"> the Service</w:t>
+      </w:r>
+    </w:p>
+    <w:p>
+      <w:pPr>
+        <w:rPr>
+          <w:i/>
+          <w:color w:val="385623" w:themeColor="accent6" w:themeShade="80"/>
+          <w:highlight w:val="white"/>
+        </w:rPr>
+      </w:pPr>
+      <w:r>
+        <w:rPr>
+          <w:i/>
+          <w:color w:val="385623" w:themeColor="accent6" w:themeShade="80"/>
+          <w:highlight w:val="white"/>
+        </w:rPr>
+        <w:t>--service-</w:t>
+      </w:r>
+      <w:r>
+        <w:rPr>
+          <w:i/>
+          <w:color w:val="385623" w:themeColor="accent6" w:themeShade="80"/>
+          <w:highlight w:val="white"/>
+        </w:rPr>
+        <w:t xml:space="preserve">name </w:t>
+      </w:r>
+      <w:r>
+        <w:rPr>
+          <w:b/>
+          <w:i/>
+          <w:color w:val="385623" w:themeColor="accent6" w:themeShade="80"/>
+          <w:highlight w:val="white"/>
+        </w:rPr>
+        <w:t>name</w:t>
+      </w:r>
+    </w:p>
+    <w:p>
+      <w:pPr>
+        <w:rPr>
+          <w:color w:val="000000" w:themeColor="text1"/>
+          <w:highlight w:val="white"/>
+        </w:rPr>
+      </w:pPr>
+      <w:r>
+        <w:rPr>
+          <w:color w:val="000000" w:themeColor="text1"/>
+          <w:highlight w:val="white"/>
+        </w:rPr>
+        <w:t>This optional argument may be used with any of the preceding commands to set the name of the installed service</w:t>
+      </w:r>
+      <w:r>
+        <w:rPr>
+          <w:color w:val="000000" w:themeColor="text1"/>
+          <w:highlight w:val="white"/>
+        </w:rPr>
+        <w:t xml:space="preserve">. </w:t>
+      </w:r>
+      <w:r>
+        <w:rPr>
+          <w:color w:val="000000" w:themeColor="text1"/>
+          <w:highlight w:val="white"/>
+        </w:rPr>
+        <w:t xml:space="preserve">This argument should follow the service-install, service-start, service-stop or </w:t>
+      </w:r>
+      <w:r>
+        <w:rPr>
+          <w:color w:val="000000" w:themeColor="text1"/>
+          <w:highlight w:val="white"/>
+        </w:rPr>
+        <w:t>service-uninstall</w:t>
+      </w:r>
+      <w:r>
+        <w:rPr>
+          <w:color w:val="000000" w:themeColor="text1"/>
+          <w:highlight w:val="white"/>
+        </w:rPr>
+        <w:t xml:space="preserve"> commands, and precede any arguments to be passed to </w:t>
+      </w:r>
+      <w:proofErr w:type="gramStart"/>
+      <w:r>
+        <w:rPr>
+          <w:color w:val="000000" w:themeColor="text1"/>
+          <w:highlight w:val="white"/>
+        </w:rPr>
+        <w:t>Redis</w:t>
+      </w:r>
+      <w:proofErr w:type="gramEnd"/>
+      <w:r>
+        <w:rPr>
+          <w:color w:val="000000" w:themeColor="text1"/>
+          <w:highlight w:val="white"/>
+        </w:rPr>
+        <w:t xml:space="preserve"> via the service-install command. </w:t>
+      </w:r>
+    </w:p>
+    <w:p>
+      <w:pPr>
+        <w:rPr>
+          <w:color w:val="000000" w:themeColor="text1"/>
+          <w:highlight w:val="white"/>
+        </w:rPr>
+      </w:pPr>
+      <w:r>
+        <w:rPr>
+          <w:color w:val="000000" w:themeColor="text1"/>
+          <w:highlight w:val="white"/>
+        </w:rPr>
+        <w:t xml:space="preserve">The following would install and start three </w:t>
+      </w:r>
+      <w:r>
+        <w:rPr>
+          <w:color w:val="000000" w:themeColor="text1"/>
+          <w:highlight w:val="white"/>
+        </w:rPr>
+        <w:t xml:space="preserve">separate </w:t>
+      </w:r>
+      <w:r>
+        <w:rPr>
+          <w:color w:val="000000" w:themeColor="text1"/>
+          <w:highlight w:val="white"/>
+        </w:rPr>
+        <w:t>instances of Redis</w:t>
+      </w:r>
+      <w:r>
+        <w:rPr>
+          <w:color w:val="000000" w:themeColor="text1"/>
+          <w:highlight w:val="white"/>
+        </w:rPr>
+        <w:t xml:space="preserve"> as a service</w:t>
+      </w:r>
+      <w:r>
+        <w:rPr>
+          <w:color w:val="000000" w:themeColor="text1"/>
+          <w:highlight w:val="white"/>
+        </w:rPr>
+        <w:t>:</w:t>
+      </w:r>
+    </w:p>
+    <w:p>
+      <w:pPr>
+        <w:ind w:firstLine="720"/>
+        <w:rPr>
+          <w:color w:val="385623" w:themeColor="accent6" w:themeShade="80"/>
+          <w:highlight w:val="white"/>
+        </w:rPr>
+      </w:pPr>
+      <w:proofErr w:type="spellStart"/>
+      <w:proofErr w:type="gramStart"/>
+      <w:r>
+        <w:rPr>
+          <w:color w:val="385623" w:themeColor="accent6" w:themeShade="80"/>
+          <w:highlight w:val="white"/>
+        </w:rPr>
+        <w:t>redis</w:t>
+      </w:r>
+      <w:proofErr w:type="spellEnd"/>
+      <w:r>
+        <w:rPr>
+          <w:color w:val="385623" w:themeColor="accent6" w:themeShade="80"/>
+          <w:highlight w:val="white"/>
+        </w:rPr>
+        <w:t>-server</w:t>
+      </w:r>
+      <w:proofErr w:type="gramEnd"/>
+      <w:r>
+        <w:rPr>
+          <w:color w:val="385623" w:themeColor="accent6" w:themeShade="80"/>
+          <w:highlight w:val="white"/>
+        </w:rPr>
+        <w:t xml:space="preserve"> --service-install </w:t>
+      </w:r>
+      <w:r>
+        <w:rPr>
+          <w:color w:val="385623" w:themeColor="accent6" w:themeShade="80"/>
+          <w:highlight w:val="white"/>
+        </w:rPr>
+        <w:t>–service-name redisService1 –port 10001</w:t>
+      </w:r>
+    </w:p>
+    <w:p>
+      <w:pPr>
+        <w:ind w:firstLine="720"/>
+        <w:rPr>
+          <w:color w:val="385623" w:themeColor="accent6" w:themeShade="80"/>
+          <w:highlight w:val="white"/>
+        </w:rPr>
+      </w:pPr>
+      <w:proofErr w:type="spellStart"/>
+      <w:proofErr w:type="gramStart"/>
+      <w:r>
+        <w:rPr>
+          <w:color w:val="385623" w:themeColor="accent6" w:themeShade="80"/>
+          <w:highlight w:val="white"/>
+        </w:rPr>
+        <w:t>redis</w:t>
+      </w:r>
+      <w:proofErr w:type="spellEnd"/>
+      <w:r>
+        <w:rPr>
+          <w:color w:val="385623" w:themeColor="accent6" w:themeShade="80"/>
+          <w:highlight w:val="white"/>
+        </w:rPr>
+        <w:t>-server</w:t>
+      </w:r>
+      <w:proofErr w:type="gramEnd"/>
+      <w:r>
+        <w:rPr>
+          <w:color w:val="385623" w:themeColor="accent6" w:themeShade="80"/>
+          <w:highlight w:val="white"/>
+        </w:rPr>
+        <w:t xml:space="preserve"> --service-</w:t>
+      </w:r>
+      <w:r>
+        <w:rPr>
+          <w:color w:val="385623" w:themeColor="accent6" w:themeShade="80"/>
+          <w:highlight w:val="white"/>
+        </w:rPr>
+        <w:t>start</w:t>
+      </w:r>
+      <w:r>
+        <w:rPr>
+          <w:color w:val="385623" w:themeColor="accent6" w:themeShade="80"/>
+          <w:highlight w:val="white"/>
+        </w:rPr>
+        <w:t xml:space="preserve"> </w:t>
+      </w:r>
+      <w:r>
+        <w:rPr>
+          <w:color w:val="385623" w:themeColor="accent6" w:themeShade="80"/>
+          <w:highlight w:val="white"/>
+        </w:rPr>
+        <w:t>–servi</w:t>
+      </w:r>
+      <w:r>
+        <w:rPr>
+          <w:color w:val="385623" w:themeColor="accent6" w:themeShade="80"/>
+          <w:highlight w:val="white"/>
+        </w:rPr>
+        <w:t>c</w:t>
+      </w:r>
+      <w:r>
+        <w:rPr>
+          <w:color w:val="385623" w:themeColor="accent6" w:themeShade="80"/>
+          <w:highlight w:val="white"/>
+        </w:rPr>
+        <w:t>e-name redisService1</w:t>
+      </w:r>
+    </w:p>
+    <w:p>
+      <w:pPr>
+        <w:ind w:firstLine="720"/>
+        <w:rPr>
+          <w:color w:val="385623" w:themeColor="accent6" w:themeShade="80"/>
+          <w:highlight w:val="white"/>
+        </w:rPr>
+      </w:pPr>
+      <w:proofErr w:type="spellStart"/>
+      <w:proofErr w:type="gramStart"/>
+      <w:r>
+        <w:rPr>
+          <w:color w:val="385623" w:themeColor="accent6" w:themeShade="80"/>
+          <w:highlight w:val="white"/>
+        </w:rPr>
+        <w:t>redis</w:t>
+      </w:r>
+      <w:proofErr w:type="spellEnd"/>
+      <w:r>
+        <w:rPr>
+          <w:color w:val="385623" w:themeColor="accent6" w:themeShade="80"/>
+          <w:highlight w:val="white"/>
+        </w:rPr>
+        <w:t>-server</w:t>
+      </w:r>
+      <w:proofErr w:type="gramEnd"/>
+      <w:r>
+        <w:rPr>
+          <w:color w:val="385623" w:themeColor="accent6" w:themeShade="80"/>
+          <w:highlight w:val="white"/>
+        </w:rPr>
+        <w:t xml:space="preserve"> --service-install </w:t>
+      </w:r>
+      <w:r>
+        <w:rPr>
+          <w:color w:val="385623" w:themeColor="accent6" w:themeShade="80"/>
+          <w:highlight w:val="white"/>
+        </w:rPr>
+        <w:t>–servi</w:t>
+      </w:r>
+      <w:r>
+        <w:rPr>
+          <w:color w:val="385623" w:themeColor="accent6" w:themeShade="80"/>
+          <w:highlight w:val="white"/>
+        </w:rPr>
+        <w:t>c</w:t>
+      </w:r>
+      <w:r>
+        <w:rPr>
+          <w:color w:val="385623" w:themeColor="accent6" w:themeShade="80"/>
+          <w:highlight w:val="white"/>
+        </w:rPr>
+        <w:t>e-name redisService</w:t>
+      </w:r>
+      <w:r>
+        <w:rPr>
+          <w:color w:val="385623" w:themeColor="accent6" w:themeShade="80"/>
+          <w:highlight w:val="white"/>
+        </w:rPr>
+        <w:t>2</w:t>
+      </w:r>
+      <w:r>
+        <w:rPr>
+          <w:color w:val="385623" w:themeColor="accent6" w:themeShade="80"/>
+          <w:highlight w:val="white"/>
+        </w:rPr>
+        <w:t xml:space="preserve"> –port 1000</w:t>
+      </w:r>
+      <w:r>
+        <w:rPr>
+          <w:color w:val="385623" w:themeColor="accent6" w:themeShade="80"/>
+          <w:highlight w:val="white"/>
+        </w:rPr>
+        <w:t>2</w:t>
+      </w:r>
+    </w:p>
+    <w:p>
+      <w:pPr>
+        <w:ind w:firstLine="720"/>
+        <w:rPr>
+          <w:color w:val="385623" w:themeColor="accent6" w:themeShade="80"/>
+          <w:highlight w:val="white"/>
+        </w:rPr>
+      </w:pPr>
+      <w:proofErr w:type="spellStart"/>
+      <w:proofErr w:type="gramStart"/>
+      <w:r>
+        <w:rPr>
+          <w:color w:val="385623" w:themeColor="accent6" w:themeShade="80"/>
+          <w:highlight w:val="white"/>
+        </w:rPr>
+        <w:t>redis</w:t>
+      </w:r>
+      <w:proofErr w:type="spellEnd"/>
+      <w:r>
+        <w:rPr>
+          <w:color w:val="385623" w:themeColor="accent6" w:themeShade="80"/>
+          <w:highlight w:val="white"/>
+        </w:rPr>
+        <w:t>-server</w:t>
+      </w:r>
+      <w:proofErr w:type="gramEnd"/>
+      <w:r>
+        <w:rPr>
+          <w:color w:val="385623" w:themeColor="accent6" w:themeShade="80"/>
+          <w:highlight w:val="white"/>
+        </w:rPr>
+        <w:t xml:space="preserve"> --service-</w:t>
+      </w:r>
+      <w:r>
+        <w:rPr>
+          <w:color w:val="385623" w:themeColor="accent6" w:themeShade="80"/>
+          <w:highlight w:val="white"/>
+        </w:rPr>
+        <w:t>start</w:t>
+      </w:r>
+      <w:r>
+        <w:rPr>
+          <w:color w:val="385623" w:themeColor="accent6" w:themeShade="80"/>
+          <w:highlight w:val="white"/>
+        </w:rPr>
+        <w:t xml:space="preserve"> </w:t>
+      </w:r>
+      <w:r>
+        <w:rPr>
+          <w:color w:val="385623" w:themeColor="accent6" w:themeShade="80"/>
+          <w:highlight w:val="white"/>
+        </w:rPr>
+        <w:t>–servi</w:t>
+      </w:r>
+      <w:r>
+        <w:rPr>
+          <w:color w:val="385623" w:themeColor="accent6" w:themeShade="80"/>
+          <w:highlight w:val="white"/>
+        </w:rPr>
+        <w:t>c</w:t>
+      </w:r>
+      <w:r>
+        <w:rPr>
+          <w:color w:val="385623" w:themeColor="accent6" w:themeShade="80"/>
+          <w:highlight w:val="white"/>
+        </w:rPr>
+        <w:t>e-name redisService</w:t>
+      </w:r>
+      <w:r>
+        <w:rPr>
+          <w:color w:val="385623" w:themeColor="accent6" w:themeShade="80"/>
+          <w:highlight w:val="white"/>
+        </w:rPr>
+        <w:t>2</w:t>
+      </w:r>
+    </w:p>
+    <w:p>
+      <w:pPr>
+        <w:ind w:firstLine="720"/>
+        <w:rPr>
+          <w:color w:val="385623" w:themeColor="accent6" w:themeShade="80"/>
+          <w:highlight w:val="white"/>
+        </w:rPr>
+      </w:pPr>
+      <w:proofErr w:type="spellStart"/>
+      <w:proofErr w:type="gramStart"/>
+      <w:r>
+        <w:rPr>
+          <w:color w:val="385623" w:themeColor="accent6" w:themeShade="80"/>
+          <w:highlight w:val="white"/>
+        </w:rPr>
+        <w:t>redis</w:t>
+      </w:r>
+      <w:proofErr w:type="spellEnd"/>
+      <w:r>
+        <w:rPr>
+          <w:color w:val="385623" w:themeColor="accent6" w:themeShade="80"/>
+          <w:highlight w:val="white"/>
+        </w:rPr>
+        <w:t>-server</w:t>
+      </w:r>
+      <w:proofErr w:type="gramEnd"/>
+      <w:r>
+        <w:rPr>
+          <w:color w:val="385623" w:themeColor="accent6" w:themeShade="80"/>
+          <w:highlight w:val="white"/>
+        </w:rPr>
+        <w:t xml:space="preserve"> --service-install </w:t>
+      </w:r>
+      <w:r>
+        <w:rPr>
+          <w:color w:val="385623" w:themeColor="accent6" w:themeShade="80"/>
+          <w:highlight w:val="white"/>
+        </w:rPr>
+        <w:t>–servi</w:t>
+      </w:r>
+      <w:r>
+        <w:rPr>
+          <w:color w:val="385623" w:themeColor="accent6" w:themeShade="80"/>
+          <w:highlight w:val="white"/>
+        </w:rPr>
+        <w:t>c</w:t>
+      </w:r>
+      <w:r>
+        <w:rPr>
+          <w:color w:val="385623" w:themeColor="accent6" w:themeShade="80"/>
+          <w:highlight w:val="white"/>
+        </w:rPr>
+        <w:t>e-name redisService</w:t>
+      </w:r>
+      <w:r>
+        <w:rPr>
+          <w:color w:val="385623" w:themeColor="accent6" w:themeShade="80"/>
+          <w:highlight w:val="white"/>
+        </w:rPr>
+        <w:t>3</w:t>
+      </w:r>
+      <w:r>
+        <w:rPr>
+          <w:color w:val="385623" w:themeColor="accent6" w:themeShade="80"/>
+          <w:highlight w:val="white"/>
+        </w:rPr>
+        <w:t xml:space="preserve"> –port 1000</w:t>
+      </w:r>
+      <w:r>
+        <w:rPr>
+          <w:color w:val="385623" w:themeColor="accent6" w:themeShade="80"/>
+          <w:highlight w:val="white"/>
+        </w:rPr>
+        <w:t>3</w:t>
+      </w:r>
+    </w:p>
+    <w:p>
+      <w:pPr>
+        <w:ind w:firstLine="720"/>
+        <w:rPr>
+          <w:color w:val="385623" w:themeColor="accent6" w:themeShade="80"/>
+          <w:highlight w:val="white"/>
+        </w:rPr>
+      </w:pPr>
+      <w:proofErr w:type="spellStart"/>
+      <w:proofErr w:type="gramStart"/>
+      <w:r>
+        <w:rPr>
+          <w:color w:val="385623" w:themeColor="accent6" w:themeShade="80"/>
+          <w:highlight w:val="white"/>
+        </w:rPr>
+        <w:t>redis</w:t>
+      </w:r>
+      <w:proofErr w:type="spellEnd"/>
+      <w:r>
+        <w:rPr>
+          <w:color w:val="385623" w:themeColor="accent6" w:themeShade="80"/>
+          <w:highlight w:val="white"/>
+        </w:rPr>
+        <w:t>-server</w:t>
+      </w:r>
+      <w:proofErr w:type="gramEnd"/>
+      <w:r>
+        <w:rPr>
+          <w:color w:val="385623" w:themeColor="accent6" w:themeShade="80"/>
+          <w:highlight w:val="white"/>
+        </w:rPr>
+        <w:t xml:space="preserve"> --service-</w:t>
+      </w:r>
+      <w:r>
+        <w:rPr>
+          <w:color w:val="385623" w:themeColor="accent6" w:themeShade="80"/>
+          <w:highlight w:val="white"/>
+        </w:rPr>
+        <w:t>start</w:t>
+      </w:r>
+      <w:r>
+        <w:rPr>
+          <w:color w:val="385623" w:themeColor="accent6" w:themeShade="80"/>
+          <w:highlight w:val="white"/>
+        </w:rPr>
+        <w:t xml:space="preserve"> </w:t>
+      </w:r>
+      <w:r>
+        <w:rPr>
+          <w:color w:val="385623" w:themeColor="accent6" w:themeShade="80"/>
+          <w:highlight w:val="white"/>
+        </w:rPr>
+        <w:t>–servi</w:t>
+      </w:r>
+      <w:r>
+        <w:rPr>
+          <w:color w:val="385623" w:themeColor="accent6" w:themeShade="80"/>
+          <w:highlight w:val="white"/>
+        </w:rPr>
+        <w:t>c</w:t>
+      </w:r>
+      <w:r>
+        <w:rPr>
+          <w:color w:val="385623" w:themeColor="accent6" w:themeShade="80"/>
+          <w:highlight w:val="white"/>
+        </w:rPr>
+        <w:t>e-name redisService</w:t>
+      </w:r>
+      <w:r>
+        <w:rPr>
+          <w:color w:val="385623" w:themeColor="accent6" w:themeShade="80"/>
+          <w:highlight w:val="white"/>
+        </w:rPr>
+        <w:t>3</w:t>
       </w:r>
     </w:p>
     <w:p/>

</xml_diff>

<commit_message>
issue #112: Adding permission for  NETWORK_SERVICE on the folder redis-server.exe is in during --service-install.  This allows for RDB files to be written and for .conf files to open in RW mode. Fixed a documentation typo.
</commit_message>
<xml_diff>
--- a/msvs/setups/documentation/RedisService.docx
+++ b/msvs/setups/documentation/RedisService.docx
@@ -9,14 +9,14 @@
           <w:rFonts w:eastAsia="Calibri"/>
         </w:rPr>
       </w:pPr>
-      <w:r>
-        <w:rPr>
-          <w:rFonts w:eastAsia="Calibri"/>
-        </w:rPr>
-        <w:t>Running Redis as a Service</w:t>
-      </w:r>
       <w:bookmarkStart w:id="0" w:name="_GoBack"/>
       <w:bookmarkEnd w:id="0"/>
+      <w:r>
+        <w:rPr>
+          <w:rFonts w:eastAsia="Calibri"/>
+        </w:rPr>
+        <w:t>Running Redis as a Service</w:t>
+      </w:r>
     </w:p>
     <w:p>
       <w:pPr>
@@ -276,7 +276,21 @@
           <w:color w:val="385623" w:themeColor="accent6" w:themeShade="80"/>
           <w:highlight w:val="white"/>
         </w:rPr>
-        <w:t>window.</w:t>
+        <w:t>window</w:t>
+      </w:r>
+      <w:r>
+        <w:rPr>
+          <w:color w:val="385623" w:themeColor="accent6" w:themeShade="80"/>
+          <w:highlight w:val="white"/>
+        </w:rPr>
+        <w:t>s</w:t>
+      </w:r>
+      <w:r>
+        <w:rPr>
+          <w:color w:val="385623" w:themeColor="accent6" w:themeShade="80"/>
+          <w:highlight w:val="white"/>
+        </w:rPr>
+        <w:t>.</w:t>
       </w:r>
       <w:r>
         <w:rPr>
@@ -675,13 +689,7 @@
         <w:rPr>
           <w:rFonts w:eastAsia="Calibri"/>
         </w:rPr>
-        <w:t>Naming</w:t>
-      </w:r>
-      <w:r>
-        <w:rPr>
-          <w:rFonts w:eastAsia="Calibri"/>
-        </w:rPr>
-        <w:t xml:space="preserve"> the Service</w:t>
+        <w:t>Naming the Service</w:t>
       </w:r>
     </w:p>
     <w:p>
@@ -744,21 +752,7 @@
           <w:color w:val="000000" w:themeColor="text1"/>
           <w:highlight w:val="white"/>
         </w:rPr>
-        <w:t xml:space="preserve">This argument should follow the service-install, service-start, service-stop or </w:t>
-      </w:r>
-      <w:r>
-        <w:rPr>
-          <w:color w:val="000000" w:themeColor="text1"/>
-          <w:highlight w:val="white"/>
-        </w:rPr>
-        <w:t>service-uninstall</w:t>
-      </w:r>
-      <w:r>
-        <w:rPr>
-          <w:color w:val="000000" w:themeColor="text1"/>
-          <w:highlight w:val="white"/>
-        </w:rPr>
-        <w:t xml:space="preserve"> commands, and precede any arguments to be passed to </w:t>
+        <w:t xml:space="preserve">This argument should follow the service-install, service-start, service-stop or service-uninstall commands, and precede any arguments to be passed to </w:t>
       </w:r>
       <w:proofErr w:type="gramStart"/>
       <w:r>
@@ -913,21 +907,7 @@
           <w:color w:val="385623" w:themeColor="accent6" w:themeShade="80"/>
           <w:highlight w:val="white"/>
         </w:rPr>
-        <w:t>–servi</w:t>
-      </w:r>
-      <w:r>
-        <w:rPr>
-          <w:color w:val="385623" w:themeColor="accent6" w:themeShade="80"/>
-          <w:highlight w:val="white"/>
-        </w:rPr>
-        <w:t>c</w:t>
-      </w:r>
-      <w:r>
-        <w:rPr>
-          <w:color w:val="385623" w:themeColor="accent6" w:themeShade="80"/>
-          <w:highlight w:val="white"/>
-        </w:rPr>
-        <w:t>e-name redisService1</w:t>
+        <w:t>–service-name redisService1</w:t>
       </w:r>
     </w:p>
     <w:p>
@@ -968,42 +948,7 @@
           <w:color w:val="385623" w:themeColor="accent6" w:themeShade="80"/>
           <w:highlight w:val="white"/>
         </w:rPr>
-        <w:t>–servi</w:t>
-      </w:r>
-      <w:r>
-        <w:rPr>
-          <w:color w:val="385623" w:themeColor="accent6" w:themeShade="80"/>
-          <w:highlight w:val="white"/>
-        </w:rPr>
-        <w:t>c</w:t>
-      </w:r>
-      <w:r>
-        <w:rPr>
-          <w:color w:val="385623" w:themeColor="accent6" w:themeShade="80"/>
-          <w:highlight w:val="white"/>
-        </w:rPr>
-        <w:t>e-name redisService</w:t>
-      </w:r>
-      <w:r>
-        <w:rPr>
-          <w:color w:val="385623" w:themeColor="accent6" w:themeShade="80"/>
-          <w:highlight w:val="white"/>
-        </w:rPr>
-        <w:t>2</w:t>
-      </w:r>
-      <w:r>
-        <w:rPr>
-          <w:color w:val="385623" w:themeColor="accent6" w:themeShade="80"/>
-          <w:highlight w:val="white"/>
-        </w:rPr>
-        <w:t xml:space="preserve"> –port 1000</w:t>
-      </w:r>
-      <w:r>
-        <w:rPr>
-          <w:color w:val="385623" w:themeColor="accent6" w:themeShade="80"/>
-          <w:highlight w:val="white"/>
-        </w:rPr>
-        <w:t>2</w:t>
+        <w:t>–service-name redisService2 –port 10002</w:t>
       </w:r>
     </w:p>
     <w:p>
@@ -1058,28 +1003,7 @@
           <w:color w:val="385623" w:themeColor="accent6" w:themeShade="80"/>
           <w:highlight w:val="white"/>
         </w:rPr>
-        <w:t>–servi</w:t>
-      </w:r>
-      <w:r>
-        <w:rPr>
-          <w:color w:val="385623" w:themeColor="accent6" w:themeShade="80"/>
-          <w:highlight w:val="white"/>
-        </w:rPr>
-        <w:t>c</w:t>
-      </w:r>
-      <w:r>
-        <w:rPr>
-          <w:color w:val="385623" w:themeColor="accent6" w:themeShade="80"/>
-          <w:highlight w:val="white"/>
-        </w:rPr>
-        <w:t>e-name redisService</w:t>
-      </w:r>
-      <w:r>
-        <w:rPr>
-          <w:color w:val="385623" w:themeColor="accent6" w:themeShade="80"/>
-          <w:highlight w:val="white"/>
-        </w:rPr>
-        <w:t>2</w:t>
+        <w:t>–service-name redisService2</w:t>
       </w:r>
     </w:p>
     <w:p>
@@ -1120,42 +1044,7 @@
           <w:color w:val="385623" w:themeColor="accent6" w:themeShade="80"/>
           <w:highlight w:val="white"/>
         </w:rPr>
-        <w:t>–servi</w:t>
-      </w:r>
-      <w:r>
-        <w:rPr>
-          <w:color w:val="385623" w:themeColor="accent6" w:themeShade="80"/>
-          <w:highlight w:val="white"/>
-        </w:rPr>
-        <w:t>c</w:t>
-      </w:r>
-      <w:r>
-        <w:rPr>
-          <w:color w:val="385623" w:themeColor="accent6" w:themeShade="80"/>
-          <w:highlight w:val="white"/>
-        </w:rPr>
-        <w:t>e-name redisService</w:t>
-      </w:r>
-      <w:r>
-        <w:rPr>
-          <w:color w:val="385623" w:themeColor="accent6" w:themeShade="80"/>
-          <w:highlight w:val="white"/>
-        </w:rPr>
-        <w:t>3</w:t>
-      </w:r>
-      <w:r>
-        <w:rPr>
-          <w:color w:val="385623" w:themeColor="accent6" w:themeShade="80"/>
-          <w:highlight w:val="white"/>
-        </w:rPr>
-        <w:t xml:space="preserve"> –port 1000</w:t>
-      </w:r>
-      <w:r>
-        <w:rPr>
-          <w:color w:val="385623" w:themeColor="accent6" w:themeShade="80"/>
-          <w:highlight w:val="white"/>
-        </w:rPr>
-        <w:t>3</w:t>
+        <w:t>–service-name redisService3 –port 10003</w:t>
       </w:r>
     </w:p>
     <w:p>
@@ -1210,28 +1099,7 @@
           <w:color w:val="385623" w:themeColor="accent6" w:themeShade="80"/>
           <w:highlight w:val="white"/>
         </w:rPr>
-        <w:t>–servi</w:t>
-      </w:r>
-      <w:r>
-        <w:rPr>
-          <w:color w:val="385623" w:themeColor="accent6" w:themeShade="80"/>
-          <w:highlight w:val="white"/>
-        </w:rPr>
-        <w:t>c</w:t>
-      </w:r>
-      <w:r>
-        <w:rPr>
-          <w:color w:val="385623" w:themeColor="accent6" w:themeShade="80"/>
-          <w:highlight w:val="white"/>
-        </w:rPr>
-        <w:t>e-name redisService</w:t>
-      </w:r>
-      <w:r>
-        <w:rPr>
-          <w:color w:val="385623" w:themeColor="accent6" w:themeShade="80"/>
-          <w:highlight w:val="white"/>
-        </w:rPr>
-        <w:t>3</w:t>
+        <w:t>–service-name redisService3</w:t>
       </w:r>
     </w:p>
     <w:p/>

</xml_diff>

<commit_message>
Fix text for "Starting the Service" section.
</commit_message>
<xml_diff>
--- a/msvs/setups/documentation/RedisService.docx
+++ b/msvs/setups/documentation/RedisService.docx
@@ -415,6 +415,7 @@
         </w:rPr>
       </w:pPr>
       <w:proofErr w:type="spellStart"/>
+      <w:proofErr w:type="gramStart"/>
       <w:r>
         <w:rPr>
           <w:color w:val="385623" w:themeColor="accent6" w:themeShade="80"/>
@@ -428,55 +429,127 @@
           <w:color w:val="385623" w:themeColor="accent6" w:themeShade="80"/>
           <w:highlight w:val="white"/>
         </w:rPr>
-        <w:t>-server --service-uninstall</w:t>
+        <w:t>-server</w:t>
+      </w:r>
+      <w:proofErr w:type="gramEnd"/>
+      <w:r>
+        <w:rPr>
+          <w:color w:val="385623" w:themeColor="accent6" w:themeShade="80"/>
+          <w:highlight w:val="white"/>
+        </w:rPr>
+        <w:t xml:space="preserve"> --service-uninstall</w:t>
+      </w:r>
+    </w:p>
+    <w:p>
+      <w:pPr>
+        <w:pStyle w:val="Heading2"/>
+        <w:rPr>
+          <w:rFonts w:eastAsia="Calibri"/>
+        </w:rPr>
+      </w:pPr>
+      <w:r>
+        <w:rPr>
+          <w:rFonts w:eastAsia="Calibri"/>
+        </w:rPr>
+        <w:t>Starting the Service</w:t>
+      </w:r>
+    </w:p>
+    <w:p>
+      <w:pPr>
+        <w:rPr>
+          <w:i/>
+          <w:color w:val="385623" w:themeColor="accent6" w:themeShade="80"/>
+          <w:highlight w:val="white"/>
+        </w:rPr>
+      </w:pPr>
+      <w:r>
+        <w:rPr>
+          <w:i/>
+          <w:color w:val="385623" w:themeColor="accent6" w:themeShade="80"/>
+          <w:highlight w:val="white"/>
+        </w:rPr>
+        <w:t>--service-start</w:t>
+      </w:r>
+    </w:p>
+    <w:p>
+      <w:pPr>
+        <w:rPr>
+          <w:color w:val="000000"/>
+          <w:highlight w:val="white"/>
+        </w:rPr>
+      </w:pPr>
+      <w:r>
+        <w:rPr>
+          <w:highlight w:val="white"/>
+        </w:rPr>
+        <w:t xml:space="preserve">This will </w:t>
+      </w:r>
+      <w:r>
+        <w:rPr>
+          <w:highlight w:val="white"/>
+        </w:rPr>
+        <w:t>start</w:t>
+      </w:r>
+      <w:r>
+        <w:rPr>
+          <w:highlight w:val="white"/>
+        </w:rPr>
+        <w:t xml:space="preserve"> the </w:t>
+      </w:r>
+      <w:proofErr w:type="spellStart"/>
+      <w:r>
+        <w:rPr>
+          <w:highlight w:val="white"/>
+        </w:rPr>
+        <w:t>Redis</w:t>
+      </w:r>
+      <w:proofErr w:type="spellEnd"/>
+      <w:r>
+        <w:rPr>
+          <w:highlight w:val="white"/>
+        </w:rPr>
+        <w:t xml:space="preserve"> service. Upon successful </w:t>
+      </w:r>
+      <w:r>
+        <w:rPr>
+          <w:highlight w:val="white"/>
+        </w:rPr>
+        <w:t>start,</w:t>
+      </w:r>
+      <w:r>
+        <w:rPr>
+          <w:highlight w:val="white"/>
+        </w:rPr>
+        <w:t xml:space="preserve"> a success message will be displayed and </w:t>
+      </w:r>
+      <w:proofErr w:type="spellStart"/>
+      <w:r>
+        <w:rPr>
+          <w:highlight w:val="white"/>
+        </w:rPr>
+        <w:t>Redis</w:t>
+      </w:r>
+      <w:proofErr w:type="spellEnd"/>
+      <w:r>
+        <w:rPr>
+          <w:highlight w:val="white"/>
+        </w:rPr>
+        <w:t xml:space="preserve"> will </w:t>
+      </w:r>
+      <w:r>
+        <w:rPr>
+          <w:highlight w:val="white"/>
+        </w:rPr>
+        <w:t>begin running</w:t>
+      </w:r>
+      <w:r>
+        <w:rPr>
+          <w:highlight w:val="white"/>
+        </w:rPr>
+        <w:t>.</w:t>
       </w:r>
       <w:bookmarkStart w:id="0" w:name="_GoBack"/>
       <w:bookmarkEnd w:id="0"/>
-    </w:p>
-    <w:p>
-      <w:pPr>
-        <w:pStyle w:val="Heading2"/>
-        <w:rPr>
-          <w:rFonts w:eastAsia="Calibri"/>
-        </w:rPr>
-      </w:pPr>
-      <w:r>
-        <w:rPr>
-          <w:rFonts w:eastAsia="Calibri"/>
-        </w:rPr>
-        <w:t>Starting the Service</w:t>
-      </w:r>
-    </w:p>
-    <w:p>
-      <w:pPr>
-        <w:rPr>
-          <w:i/>
-          <w:color w:val="385623" w:themeColor="accent6" w:themeShade="80"/>
-          <w:highlight w:val="white"/>
-        </w:rPr>
-      </w:pPr>
-      <w:r>
-        <w:rPr>
-          <w:i/>
-          <w:color w:val="385623" w:themeColor="accent6" w:themeShade="80"/>
-          <w:highlight w:val="white"/>
-        </w:rPr>
-        <w:t>--service-start</w:t>
-      </w:r>
-    </w:p>
-    <w:p>
-      <w:pPr>
-        <w:rPr>
-          <w:color w:val="000000"/>
-          <w:highlight w:val="white"/>
-        </w:rPr>
-      </w:pPr>
-      <w:r>
-        <w:rPr>
-          <w:highlight w:val="white"/>
-        </w:rPr>
-        <w:t>This will remove the Redis service configuration information from the registry. Upon successful uninstallation a success message will be displayed and Redis will exit.</w:t>
-      </w:r>
     </w:p>
     <w:p>
       <w:pPr>

</xml_diff>